<commit_message>
add blackjack debugging, type conversion, problem7 in array exercise
</commit_message>
<xml_diff>
--- a/ArraysQuestion.docx
+++ b/ArraysQuestion.docx
@@ -14,266 +14,351 @@
     </w:p>
     <w:p/>
     <w:p>
-      <w:r>
+      <w:pPr>
+        <w:rPr>
+          <w:b/>
+          <w:bCs/>
+        </w:rPr>
+      </w:pPr>
+      <w:r>
+        <w:rPr>
+          <w:b/>
+          <w:bCs/>
+        </w:rPr>
         <w:t>1. Is each of the following a valid or invalid array definition? (If a definition is invalid, explain</w:t>
       </w:r>
     </w:p>
     <w:p>
-      <w:r>
+      <w:pPr>
+        <w:rPr>
+          <w:b/>
+          <w:bCs/>
+        </w:rPr>
+      </w:pPr>
+      <w:r>
+        <w:rPr>
+          <w:b/>
+          <w:bCs/>
+        </w:rPr>
         <w:t>why) Try to answer first before using Visual Studio - then check your answers using Visual</w:t>
       </w:r>
     </w:p>
     <w:p>
-      <w:r>
-        <w:t xml:space="preserve">Studio to see if you understand why something worked or </w:t>
-      </w:r>
-      <w:proofErr w:type="gramStart"/>
-      <w:r>
-        <w:t>didn’t</w:t>
-      </w:r>
-      <w:proofErr w:type="gramEnd"/>
+      <w:pPr>
+        <w:rPr>
+          <w:b/>
+          <w:bCs/>
+        </w:rPr>
+      </w:pPr>
+      <w:r>
+        <w:rPr>
+          <w:b/>
+          <w:bCs/>
+        </w:rPr>
+        <w:t>Studio to see if you understand why something worked or didn’t</w:t>
+      </w:r>
     </w:p>
     <w:p/>
     <w:p>
       <w:pPr>
         <w:spacing w:line="240" w:lineRule="exact"/>
       </w:pPr>
-      <w:proofErr w:type="gramStart"/>
-      <w:r>
-        <w:t>int[</w:t>
-      </w:r>
-      <w:proofErr w:type="gramEnd"/>
-      <w:r>
-        <w:t>] numbers = new int[10] { 0, 0, 1, 0, 0, 1, 0, 0, 1, 1 };</w:t>
-      </w:r>
-    </w:p>
-    <w:p>
-      <w:pPr>
-        <w:spacing w:line="240" w:lineRule="exact"/>
-      </w:pPr>
-      <w:proofErr w:type="gramStart"/>
-      <w:r>
-        <w:t>int[</w:t>
-      </w:r>
-      <w:proofErr w:type="gramEnd"/>
-      <w:r>
-        <w:t>] matrix = new int[5] { 1, 2, 3, 4, 5, 6, 7 };</w:t>
-      </w:r>
-    </w:p>
-    <w:p>
-      <w:pPr>
-        <w:spacing w:line="240" w:lineRule="exact"/>
-      </w:pPr>
-      <w:proofErr w:type="gramStart"/>
-      <w:r>
-        <w:t>double[</w:t>
-      </w:r>
-      <w:proofErr w:type="gramEnd"/>
-      <w:r>
-        <w:t>] radii = new double[10] (3.2, 4.7};</w:t>
-      </w:r>
-    </w:p>
-    <w:p>
-      <w:pPr>
-        <w:spacing w:line="240" w:lineRule="exact"/>
-      </w:pPr>
-      <w:proofErr w:type="gramStart"/>
-      <w:r>
-        <w:t>int[</w:t>
-      </w:r>
-      <w:proofErr w:type="gramEnd"/>
-      <w:r>
-        <w:t>] table = new int[7] { 2, , , 27, , 45, 39 };</w:t>
-      </w:r>
-    </w:p>
-    <w:p>
-      <w:pPr>
-        <w:spacing w:line="240" w:lineRule="exact"/>
-      </w:pPr>
-      <w:proofErr w:type="gramStart"/>
-      <w:r>
-        <w:t>char[</w:t>
-      </w:r>
-      <w:proofErr w:type="gramEnd"/>
-      <w:r>
-        <w:t>] codes = { 'A', 'X', '1', '2', 's' };</w:t>
-      </w:r>
-    </w:p>
-    <w:p>
-      <w:pPr>
-        <w:spacing w:line="240" w:lineRule="exact"/>
-      </w:pPr>
-      <w:proofErr w:type="gramStart"/>
-      <w:r>
-        <w:t>int[</w:t>
-      </w:r>
-      <w:proofErr w:type="gramEnd"/>
-      <w:r>
-        <w:t>] blanks;</w:t>
-      </w:r>
-    </w:p>
-    <w:p>
-      <w:pPr>
-        <w:spacing w:line="240" w:lineRule="exact"/>
-      </w:pPr>
-      <w:proofErr w:type="gramStart"/>
-      <w:r>
-        <w:t>int[</w:t>
-      </w:r>
-      <w:proofErr w:type="gramEnd"/>
-      <w:r>
-        <w:t>] collection = new int[-20];</w:t>
-      </w:r>
-    </w:p>
-    <w:p>
-      <w:pPr>
-        <w:spacing w:line="240" w:lineRule="exact"/>
-      </w:pPr>
-      <w:proofErr w:type="gramStart"/>
-      <w:r>
-        <w:t>int[</w:t>
-      </w:r>
-      <w:proofErr w:type="gramEnd"/>
-      <w:r>
-        <w:t>] hours = new int[3] 8, 12, 16;</w:t>
+      <w:r>
+        <w:t>int[] numbers = new int[10] { 0, 0, 1, 0, 0, 1, 0, 0, 1, 1 };</w:t>
+      </w:r>
+      <w:r>
+        <w:t xml:space="preserve"> is a valid array</w:t>
+      </w:r>
+    </w:p>
+    <w:p>
+      <w:pPr>
+        <w:spacing w:line="240" w:lineRule="exact"/>
+      </w:pPr>
+      <w:r>
+        <w:t>int[] matrix = new int[5] { 1, 2, 3, 4, 5, 6, 7 };</w:t>
+      </w:r>
+    </w:p>
+    <w:p>
+      <w:pPr>
+        <w:spacing w:line="240" w:lineRule="exact"/>
+      </w:pPr>
+      <w:r>
+        <w:tab/>
+        <w:t xml:space="preserve">invalid. You cant define the array with more indexes than </w:t>
+      </w:r>
+      <w:r>
+        <w:t>you initialized it with</w:t>
+      </w:r>
+    </w:p>
+    <w:p>
+      <w:pPr>
+        <w:spacing w:line="240" w:lineRule="exact"/>
+      </w:pPr>
+      <w:r>
+        <w:t>double[] radii = new double[10] (3.2, 4.7};</w:t>
+      </w:r>
+    </w:p>
+    <w:p>
+      <w:pPr>
+        <w:spacing w:line="240" w:lineRule="exact"/>
+      </w:pPr>
+      <w:r>
+        <w:tab/>
+        <w:t>invalid. The array is initialized with 10 and only 2 values have been defined</w:t>
+      </w:r>
+    </w:p>
+    <w:p>
+      <w:pPr>
+        <w:spacing w:line="240" w:lineRule="exact"/>
+      </w:pPr>
+      <w:r>
+        <w:t>int[] table = new int[7] { 2, , , 27, , 45, 39 };</w:t>
+      </w:r>
+    </w:p>
+    <w:p>
+      <w:pPr>
+        <w:spacing w:line="240" w:lineRule="exact"/>
+      </w:pPr>
+      <w:r>
+        <w:tab/>
+        <w:t>invalid. Values need to defined. Cannot have empty index</w:t>
+      </w:r>
+    </w:p>
+    <w:p>
+      <w:pPr>
+        <w:spacing w:line="240" w:lineRule="exact"/>
+      </w:pPr>
+      <w:r>
+        <w:t>char[] codes = { 'A', 'X', '1', '2', 's' };</w:t>
+      </w:r>
+    </w:p>
+    <w:p>
+      <w:pPr>
+        <w:spacing w:line="240" w:lineRule="exact"/>
+        <w:ind w:firstLine="720"/>
+      </w:pPr>
+      <w:r>
+        <w:t>invalid. Needs to be initialized with a new char[] before the values are defined</w:t>
+      </w:r>
+    </w:p>
+    <w:p>
+      <w:pPr>
+        <w:spacing w:line="240" w:lineRule="exact"/>
+      </w:pPr>
+      <w:r>
+        <w:t>int[] blanks;</w:t>
+      </w:r>
+    </w:p>
+    <w:p>
+      <w:pPr>
+        <w:spacing w:line="240" w:lineRule="exact"/>
+      </w:pPr>
+      <w:r>
+        <w:tab/>
+        <w:t>invalid. Needs to be initialized with new int[]</w:t>
+      </w:r>
+    </w:p>
+    <w:p>
+      <w:pPr>
+        <w:spacing w:line="240" w:lineRule="exact"/>
+      </w:pPr>
+      <w:r>
+        <w:t>int[] collection = new int[-20];</w:t>
+      </w:r>
+    </w:p>
+    <w:p>
+      <w:pPr>
+        <w:spacing w:line="240" w:lineRule="exact"/>
+      </w:pPr>
+      <w:r>
+        <w:tab/>
+        <w:t>invalid. Cannot have negative array index</w:t>
+      </w:r>
+    </w:p>
+    <w:p>
+      <w:pPr>
+        <w:spacing w:line="240" w:lineRule="exact"/>
+      </w:pPr>
+      <w:r>
+        <w:t>int[] hours = new int[3] 8, 12, 16;</w:t>
+      </w:r>
+    </w:p>
+    <w:p>
+      <w:pPr>
+        <w:spacing w:line="240" w:lineRule="exact"/>
+      </w:pPr>
+      <w:r>
+        <w:tab/>
+        <w:t xml:space="preserve">invalid. Need </w:t>
+      </w:r>
+      <w:r>
+        <w:t>{}</w:t>
+      </w:r>
+      <w:r>
+        <w:t xml:space="preserve"> around the value definition</w:t>
+      </w:r>
+    </w:p>
+    <w:p>
+      <w:pPr>
+        <w:spacing w:line="240" w:lineRule="exact"/>
+      </w:pPr>
+    </w:p>
+    <w:p>
+      <w:pPr>
+        <w:spacing w:line="240" w:lineRule="exact"/>
+      </w:pPr>
+    </w:p>
+    <w:p>
+      <w:pPr>
+        <w:rPr>
+          <w:b/>
+          <w:bCs/>
+        </w:rPr>
+      </w:pPr>
+    </w:p>
+    <w:p>
+      <w:pPr>
+        <w:rPr>
+          <w:b/>
+          <w:bCs/>
+        </w:rPr>
+      </w:pPr>
+    </w:p>
+    <w:p>
+      <w:pPr>
+        <w:rPr>
+          <w:b/>
+          <w:bCs/>
+        </w:rPr>
+      </w:pPr>
+    </w:p>
+    <w:p>
+      <w:pPr>
+        <w:rPr>
+          <w:b/>
+          <w:bCs/>
+        </w:rPr>
+      </w:pPr>
+    </w:p>
+    <w:p>
+      <w:pPr>
+        <w:rPr>
+          <w:b/>
+          <w:bCs/>
+        </w:rPr>
+      </w:pPr>
+    </w:p>
+    <w:p>
+      <w:pPr>
+        <w:rPr>
+          <w:b/>
+          <w:bCs/>
+        </w:rPr>
+      </w:pPr>
+    </w:p>
+    <w:p>
+      <w:r>
+        <w:t>question 2 on next page</w:t>
+      </w:r>
+    </w:p>
+    <w:p>
+      <w:pPr>
+        <w:rPr>
+          <w:b/>
+          <w:bCs/>
+        </w:rPr>
+      </w:pPr>
+      <w:r>
+        <w:rPr>
+          <w:b/>
+          <w:bCs/>
+        </w:rPr>
+        <w:lastRenderedPageBreak/>
+        <w:t>Given the following code what output would you expect?</w:t>
       </w:r>
     </w:p>
     <w:p/>
-    <w:p/>
-    <w:p/>
-    <w:p>
-      <w:r>
-        <w:t>Given the following code what output would you expect?</w:t>
-      </w:r>
-    </w:p>
-    <w:p/>
-    <w:p>
-      <w:pPr>
-        <w:spacing w:line="240" w:lineRule="exact"/>
-      </w:pPr>
-      <w:proofErr w:type="gramStart"/>
-      <w:r>
-        <w:t>int[</w:t>
-      </w:r>
-      <w:proofErr w:type="gramEnd"/>
-      <w:r>
-        <w:t>] values = {2, 6, 10, 14};</w:t>
-      </w:r>
-    </w:p>
-    <w:p>
-      <w:pPr>
-        <w:spacing w:line="240" w:lineRule="exact"/>
-      </w:pPr>
-      <w:proofErr w:type="spellStart"/>
-      <w:r>
-        <w:t>Console.WriteLine</w:t>
-      </w:r>
-      <w:proofErr w:type="spellEnd"/>
-      <w:r>
-        <w:t>(</w:t>
-      </w:r>
-      <w:proofErr w:type="gramStart"/>
-      <w:r>
-        <w:t>values[</w:t>
-      </w:r>
-      <w:proofErr w:type="gramEnd"/>
-      <w:r>
-        <w:t>2]);</w:t>
-      </w:r>
-    </w:p>
-    <w:p>
-      <w:pPr>
-        <w:spacing w:line="240" w:lineRule="exact"/>
-      </w:pPr>
-      <w:proofErr w:type="spellStart"/>
-      <w:r>
-        <w:t>Console.WriteLine</w:t>
-      </w:r>
-      <w:proofErr w:type="spellEnd"/>
-      <w:r>
-        <w:t>(++</w:t>
-      </w:r>
-      <w:proofErr w:type="gramStart"/>
-      <w:r>
-        <w:t>values[</w:t>
-      </w:r>
-      <w:proofErr w:type="gramEnd"/>
-      <w:r>
-        <w:t>0]);</w:t>
-      </w:r>
-    </w:p>
-    <w:p>
-      <w:pPr>
-        <w:spacing w:line="240" w:lineRule="exact"/>
-      </w:pPr>
-      <w:proofErr w:type="spellStart"/>
-      <w:r>
-        <w:t>Console.WriteLine</w:t>
-      </w:r>
-      <w:proofErr w:type="spellEnd"/>
-      <w:r>
-        <w:t>(++</w:t>
-      </w:r>
-      <w:proofErr w:type="gramStart"/>
-      <w:r>
-        <w:t>values[</w:t>
-      </w:r>
-      <w:proofErr w:type="gramEnd"/>
-      <w:r>
-        <w:t>0]);</w:t>
-      </w:r>
-    </w:p>
-    <w:p>
-      <w:pPr>
-        <w:spacing w:line="240" w:lineRule="exact"/>
-      </w:pPr>
-      <w:r>
-        <w:t xml:space="preserve">int x = </w:t>
-      </w:r>
-      <w:proofErr w:type="gramStart"/>
-      <w:r>
-        <w:t>2;</w:t>
-      </w:r>
-      <w:proofErr w:type="gramEnd"/>
-    </w:p>
-    <w:p>
-      <w:pPr>
-        <w:spacing w:line="240" w:lineRule="exact"/>
-      </w:pPr>
-      <w:proofErr w:type="spellStart"/>
-      <w:r>
-        <w:t>Console.WriteLine</w:t>
-      </w:r>
-      <w:proofErr w:type="spellEnd"/>
-      <w:r>
-        <w:t>(values[++x]</w:t>
-      </w:r>
-      <w:proofErr w:type="gramStart"/>
-      <w:r>
-        <w:t>);</w:t>
-      </w:r>
-      <w:proofErr w:type="gramEnd"/>
-    </w:p>
-    <w:p>
-      <w:pPr>
-        <w:spacing w:line="240" w:lineRule="exact"/>
-      </w:pPr>
-      <w:proofErr w:type="spellStart"/>
-      <w:r>
-        <w:t>Console.WriteLine</w:t>
-      </w:r>
-      <w:proofErr w:type="spellEnd"/>
-      <w:r>
-        <w:t>(</w:t>
-      </w:r>
-      <w:proofErr w:type="gramStart"/>
-      <w:r>
-        <w:t>values[</w:t>
-      </w:r>
-      <w:proofErr w:type="gramEnd"/>
-      <w:r>
-        <w:t>4]);</w:t>
-      </w:r>
+    <w:p>
+      <w:pPr>
+        <w:spacing w:line="240" w:lineRule="exact"/>
+      </w:pPr>
+      <w:r>
+        <w:t>int[] values = {2, 6, 10, 14};</w:t>
+      </w:r>
+    </w:p>
+    <w:p>
+      <w:pPr>
+        <w:spacing w:line="240" w:lineRule="exact"/>
+      </w:pPr>
+      <w:r>
+        <w:t>Console.WriteLine(values[2]);</w:t>
+      </w:r>
+      <w:r>
+        <w:t xml:space="preserve">  will output 10</w:t>
+      </w:r>
+    </w:p>
+    <w:p>
+      <w:pPr>
+        <w:spacing w:line="240" w:lineRule="exact"/>
+      </w:pPr>
+      <w:r>
+        <w:t>Console.WriteLine(++values[0]);</w:t>
+      </w:r>
+      <w:r>
+        <w:t xml:space="preserve"> will output </w:t>
+      </w:r>
+      <w:r>
+        <w:t>3</w:t>
+      </w:r>
+    </w:p>
+    <w:p>
+      <w:pPr>
+        <w:spacing w:line="240" w:lineRule="exact"/>
+      </w:pPr>
+      <w:r>
+        <w:t>Console.WriteLine(++values[0]);</w:t>
+      </w:r>
+      <w:r>
+        <w:t xml:space="preserve"> will output 4</w:t>
+      </w:r>
+    </w:p>
+    <w:p>
+      <w:pPr>
+        <w:spacing w:line="240" w:lineRule="exact"/>
+      </w:pPr>
+      <w:r>
+        <w:t>int x = 2;</w:t>
+      </w:r>
+    </w:p>
+    <w:p>
+      <w:pPr>
+        <w:spacing w:line="240" w:lineRule="exact"/>
+      </w:pPr>
+      <w:r>
+        <w:t>Console.WriteLine(values[++x]);</w:t>
+      </w:r>
+      <w:r>
+        <w:t xml:space="preserve"> will print out </w:t>
+      </w:r>
+      <w:r>
+        <w:t>14</w:t>
+      </w:r>
+    </w:p>
+    <w:p>
+      <w:pPr>
+        <w:spacing w:line="240" w:lineRule="exact"/>
+      </w:pPr>
+      <w:r>
+        <w:t>Console.WriteLine(values[4]);</w:t>
+      </w:r>
+      <w:r>
+        <w:t xml:space="preserve"> will not print anything. Error: outside of array bounds</w:t>
+      </w:r>
+    </w:p>
+    <w:p>
+      <w:pPr>
+        <w:spacing w:line="240" w:lineRule="exact"/>
+      </w:pPr>
     </w:p>
     <w:sectPr>
       <w:pgSz w:w="12240" w:h="15840"/>

</xml_diff>